<commit_message>
Comment out sections not production-ready
</commit_message>
<xml_diff>
--- a/files/Manual.docx
+++ b/files/Manual.docx
@@ -82,7 +82,7 @@
       </w:r>
       <w:r>
         <w:pict w14:anchorId="126FF587">
-          <v:rect id="_x0000_i1036" style="width:0;height:1.5pt" o:hralign="center" o:hrstd="t" o:hr="t" fillcolor="#a0a0a0" stroked="f"/>
+          <v:rect id="_x0000_i1026" style="width:0;height:1.5pt" o:hralign="center" o:hrstd="t" o:hr="t" fillcolor="#a0a0a0" stroked="f"/>
         </w:pict>
       </w:r>
     </w:p>
@@ -188,7 +188,7 @@
     <w:p>
       <w:r>
         <w:pict w14:anchorId="07F76C87">
-          <v:rect id="_x0000_i1041" style="width:0;height:1.5pt" o:hralign="center" o:hrstd="t" o:hr="t" fillcolor="#a0a0a0" stroked="f"/>
+          <v:rect id="_x0000_i1027" style="width:0;height:1.5pt" o:hralign="center" o:hrstd="t" o:hr="t" fillcolor="#a0a0a0" stroked="f"/>
         </w:pict>
       </w:r>
     </w:p>
@@ -322,7 +322,7 @@
     <w:p>
       <w:r>
         <w:pict w14:anchorId="3A0B36A8">
-          <v:rect id="_x0000_i1027" style="width:0;height:1.5pt" o:hralign="center" o:hrstd="t" o:hr="t" fillcolor="#a0a0a0" stroked="f"/>
+          <v:rect id="_x0000_i1028" style="width:0;height:1.5pt" o:hralign="center" o:hrstd="t" o:hr="t" fillcolor="#a0a0a0" stroked="f"/>
         </w:pict>
       </w:r>
     </w:p>
@@ -505,7 +505,7 @@
     <w:p>
       <w:r>
         <w:pict w14:anchorId="5B3CAD09">
-          <v:rect id="_x0000_i1028" style="width:0;height:1.5pt" o:hralign="center" o:hrstd="t" o:hr="t" fillcolor="#a0a0a0" stroked="f"/>
+          <v:rect id="_x0000_i1029" style="width:0;height:1.5pt" o:hralign="center" o:hrstd="t" o:hr="t" fillcolor="#a0a0a0" stroked="f"/>
         </w:pict>
       </w:r>
     </w:p>
@@ -643,7 +643,7 @@
     <w:p>
       <w:r>
         <w:pict w14:anchorId="41C72296">
-          <v:rect id="_x0000_i1029" style="width:0;height:1.5pt" o:hralign="center" o:hrstd="t" o:hr="t" fillcolor="#a0a0a0" stroked="f"/>
+          <v:rect id="_x0000_i1030" style="width:0;height:1.5pt" o:hralign="center" o:hrstd="t" o:hr="t" fillcolor="#a0a0a0" stroked="f"/>
         </w:pict>
       </w:r>
     </w:p>
@@ -732,7 +732,7 @@
     <w:p>
       <w:r>
         <w:pict w14:anchorId="0F86B90D">
-          <v:rect id="_x0000_i1030" style="width:0;height:1.5pt" o:hralign="center" o:hrstd="t" o:hr="t" fillcolor="#a0a0a0" stroked="f"/>
+          <v:rect id="_x0000_i1031" style="width:0;height:1.5pt" o:hralign="center" o:hrstd="t" o:hr="t" fillcolor="#a0a0a0" stroked="f"/>
         </w:pict>
       </w:r>
     </w:p>
@@ -810,9 +810,384 @@
     <w:p>
       <w:r>
         <w:pict w14:anchorId="3E75D20F">
-          <v:rect id="_x0000_i1031" style="width:0;height:1.5pt" o:hralign="center" o:hrstd="t" o:hr="t" fillcolor="#a0a0a0" stroked="f"/>
+          <v:rect id="_x0000_i1035" style="width:0;height:1.5pt" o:hralign="center" o:bullet="t" o:hrstd="t" o:hr="t" fillcolor="#a0a0a0" stroked="f"/>
         </w:pict>
       </w:r>
+    </w:p>
+    <w:p/>
+    <w:p>
+      <w:pPr>
+        <w:rPr>
+          <w:b/>
+          <w:bCs/>
+          <w:sz w:val="32"/>
+          <w:szCs w:val="32"/>
+        </w:rPr>
+      </w:pPr>
+      <w:r>
+        <w:rPr>
+          <w:b/>
+          <w:bCs/>
+          <w:sz w:val="32"/>
+          <w:szCs w:val="32"/>
+        </w:rPr>
+        <w:lastRenderedPageBreak/>
+        <w:t>Implementing in Qualtrics</w:t>
+      </w:r>
+    </w:p>
+    <w:p>
+      <w:pPr>
+        <w:rPr>
+          <w:b/>
+          <w:bCs/>
+          <w:sz w:val="32"/>
+          <w:szCs w:val="32"/>
+        </w:rPr>
+      </w:pPr>
+      <w:r>
+        <w:rPr>
+          <w:noProof/>
+        </w:rPr>
+        <w:drawing>
+          <wp:anchor distT="0" distB="0" distL="114300" distR="114300" simplePos="0" relativeHeight="251663360" behindDoc="0" locked="0" layoutInCell="1" allowOverlap="1" wp14:anchorId="75E77329" wp14:editId="259859C2">
+            <wp:simplePos x="0" y="0"/>
+            <wp:positionH relativeFrom="margin">
+              <wp:posOffset>15240</wp:posOffset>
+            </wp:positionH>
+            <wp:positionV relativeFrom="page">
+              <wp:posOffset>1548765</wp:posOffset>
+            </wp:positionV>
+            <wp:extent cx="1810385" cy="6363970"/>
+            <wp:effectExtent l="0" t="0" r="0" b="0"/>
+            <wp:wrapSquare wrapText="bothSides"/>
+            <wp:docPr id="701806066" name="Picture 1" descr="A screenshot of a computer&#10;&#10;Description automatically generated"/>
+            <wp:cNvGraphicFramePr>
+              <a:graphicFrameLocks xmlns:a="http://schemas.openxmlformats.org/drawingml/2006/main" noChangeAspect="1"/>
+            </wp:cNvGraphicFramePr>
+            <a:graphic xmlns:a="http://schemas.openxmlformats.org/drawingml/2006/main">
+              <a:graphicData uri="http://schemas.openxmlformats.org/drawingml/2006/picture">
+                <pic:pic xmlns:pic="http://schemas.openxmlformats.org/drawingml/2006/picture">
+                  <pic:nvPicPr>
+                    <pic:cNvPr id="701806066" name="Picture 1" descr="A screenshot of a computer&#10;&#10;Description automatically generated"/>
+                    <pic:cNvPicPr/>
+                  </pic:nvPicPr>
+                  <pic:blipFill>
+                    <a:blip r:embed="rId7">
+                      <a:extLst>
+                        <a:ext uri="{28A0092B-C50C-407E-A947-70E740481C1C}">
+                          <a14:useLocalDpi xmlns:a14="http://schemas.microsoft.com/office/drawing/2010/main" val="0"/>
+                        </a:ext>
+                      </a:extLst>
+                    </a:blip>
+                    <a:stretch>
+                      <a:fillRect/>
+                    </a:stretch>
+                  </pic:blipFill>
+                  <pic:spPr>
+                    <a:xfrm>
+                      <a:off x="0" y="0"/>
+                      <a:ext cx="1810385" cy="6363970"/>
+                    </a:xfrm>
+                    <a:prstGeom prst="rect">
+                      <a:avLst/>
+                    </a:prstGeom>
+                  </pic:spPr>
+                </pic:pic>
+              </a:graphicData>
+            </a:graphic>
+            <wp14:sizeRelH relativeFrom="margin">
+              <wp14:pctWidth>0</wp14:pctWidth>
+            </wp14:sizeRelH>
+            <wp14:sizeRelV relativeFrom="margin">
+              <wp14:pctHeight>0</wp14:pctHeight>
+            </wp14:sizeRelV>
+          </wp:anchor>
+        </w:drawing>
+      </w:r>
+    </w:p>
+    <w:p>
+      <w:pPr>
+        <w:pStyle w:val="ListParagraph"/>
+        <w:numPr>
+          <w:ilvl w:val="0"/>
+          <w:numId w:val="19"/>
+        </w:numPr>
+      </w:pPr>
+      <w:r>
+        <w:t xml:space="preserve">In Matrix </w:t>
+      </w:r>
+      <w:proofErr w:type="gramStart"/>
+      <w:r>
+        <w:t>table,  you</w:t>
+      </w:r>
+      <w:proofErr w:type="gramEnd"/>
+      <w:r>
+        <w:t xml:space="preserve"> can</w:t>
+      </w:r>
+      <w:r>
+        <w:t xml:space="preserve"> “U</w:t>
+      </w:r>
+      <w:r>
+        <w:t>se suggested scale points</w:t>
+      </w:r>
+      <w:r>
+        <w:t>”</w:t>
+      </w:r>
+      <w:r>
+        <w:t xml:space="preserve"> in </w:t>
+      </w:r>
+      <w:r>
+        <w:rPr>
+          <w:b/>
+          <w:bCs/>
+        </w:rPr>
+        <w:t>7-point</w:t>
+      </w:r>
+      <w:r>
+        <w:t xml:space="preserve"> Likert style. </w:t>
+      </w:r>
+    </w:p>
+    <w:p>
+      <w:pPr>
+        <w:pStyle w:val="ListParagraph"/>
+        <w:rPr>
+          <w:b/>
+          <w:bCs/>
+        </w:rPr>
+      </w:pPr>
+    </w:p>
+    <w:p>
+      <w:pPr>
+        <w:pStyle w:val="ListParagraph"/>
+        <w:rPr>
+          <w:b/>
+          <w:bCs/>
+        </w:rPr>
+      </w:pPr>
+    </w:p>
+    <w:p>
+      <w:pPr>
+        <w:pStyle w:val="ListParagraph"/>
+        <w:numPr>
+          <w:ilvl w:val="0"/>
+          <w:numId w:val="19"/>
+        </w:numPr>
+      </w:pPr>
+      <w:r>
+        <w:rPr>
+          <w:noProof/>
+        </w:rPr>
+        <w:drawing>
+          <wp:anchor distT="0" distB="0" distL="114300" distR="114300" simplePos="0" relativeHeight="251659264" behindDoc="1" locked="0" layoutInCell="1" allowOverlap="1" wp14:anchorId="04B00E4D" wp14:editId="78F36F1D">
+            <wp:simplePos x="0" y="0"/>
+            <wp:positionH relativeFrom="column">
+              <wp:posOffset>2796540</wp:posOffset>
+            </wp:positionH>
+            <wp:positionV relativeFrom="paragraph">
+              <wp:posOffset>459105</wp:posOffset>
+            </wp:positionV>
+            <wp:extent cx="2263140" cy="1340485"/>
+            <wp:effectExtent l="0" t="0" r="3810" b="0"/>
+            <wp:wrapTopAndBottom/>
+            <wp:docPr id="98437108" name="Picture 1" descr="A screenshot of a computer&#10;&#10;Description automatically generated"/>
+            <wp:cNvGraphicFramePr>
+              <a:graphicFrameLocks xmlns:a="http://schemas.openxmlformats.org/drawingml/2006/main" noChangeAspect="1"/>
+            </wp:cNvGraphicFramePr>
+            <a:graphic xmlns:a="http://schemas.openxmlformats.org/drawingml/2006/main">
+              <a:graphicData uri="http://schemas.openxmlformats.org/drawingml/2006/picture">
+                <pic:pic xmlns:pic="http://schemas.openxmlformats.org/drawingml/2006/picture">
+                  <pic:nvPicPr>
+                    <pic:cNvPr id="98437108" name="Picture 1" descr="A screenshot of a computer&#10;&#10;Description automatically generated"/>
+                    <pic:cNvPicPr/>
+                  </pic:nvPicPr>
+                  <pic:blipFill>
+                    <a:blip r:embed="rId8">
+                      <a:extLst>
+                        <a:ext uri="{28A0092B-C50C-407E-A947-70E740481C1C}">
+                          <a14:useLocalDpi xmlns:a14="http://schemas.microsoft.com/office/drawing/2010/main" val="0"/>
+                        </a:ext>
+                      </a:extLst>
+                    </a:blip>
+                    <a:stretch>
+                      <a:fillRect/>
+                    </a:stretch>
+                  </pic:blipFill>
+                  <pic:spPr>
+                    <a:xfrm>
+                      <a:off x="0" y="0"/>
+                      <a:ext cx="2263140" cy="1340485"/>
+                    </a:xfrm>
+                    <a:prstGeom prst="rect">
+                      <a:avLst/>
+                    </a:prstGeom>
+                  </pic:spPr>
+                </pic:pic>
+              </a:graphicData>
+            </a:graphic>
+            <wp14:sizeRelH relativeFrom="margin">
+              <wp14:pctWidth>0</wp14:pctWidth>
+            </wp14:sizeRelH>
+            <wp14:sizeRelV relativeFrom="margin">
+              <wp14:pctHeight>0</wp14:pctHeight>
+            </wp14:sizeRelV>
+          </wp:anchor>
+        </w:drawing>
+      </w:r>
+      <w:r>
+        <w:t>Position text above and repeat header may help with readability depending on the device participants respond on.</w:t>
+      </w:r>
+    </w:p>
+    <w:p>
+      <w:pPr>
+        <w:rPr>
+          <w:b/>
+          <w:bCs/>
+        </w:rPr>
+      </w:pPr>
+    </w:p>
+    <w:p>
+      <w:pPr>
+        <w:pStyle w:val="ListParagraph"/>
+        <w:numPr>
+          <w:ilvl w:val="0"/>
+          <w:numId w:val="19"/>
+        </w:numPr>
+        <w:rPr>
+          <w:b/>
+          <w:bCs/>
+        </w:rPr>
+      </w:pPr>
+      <w:r>
+        <w:t>Make sure to</w:t>
+      </w:r>
+      <w:r>
+        <w:rPr>
+          <w:b/>
+          <w:bCs/>
+        </w:rPr>
+        <w:t xml:space="preserve"> enable s</w:t>
+      </w:r>
+      <w:r>
+        <w:rPr>
+          <w:b/>
+          <w:bCs/>
+        </w:rPr>
+        <w:t>tatement</w:t>
+      </w:r>
+      <w:r>
+        <w:rPr>
+          <w:b/>
+          <w:bCs/>
+        </w:rPr>
+        <w:t xml:space="preserve"> </w:t>
+      </w:r>
+      <w:r>
+        <w:rPr>
+          <w:b/>
+          <w:bCs/>
+        </w:rPr>
+        <w:t>randomization</w:t>
+      </w:r>
+    </w:p>
+    <w:p>
+      <w:pPr>
+        <w:rPr>
+          <w:b/>
+          <w:bCs/>
+        </w:rPr>
+      </w:pPr>
+      <w:r>
+        <w:rPr>
+          <w:b/>
+          <w:bCs/>
+        </w:rPr>
+        <w:drawing>
+          <wp:anchor distT="0" distB="0" distL="114300" distR="114300" simplePos="0" relativeHeight="251661312" behindDoc="1" locked="0" layoutInCell="1" allowOverlap="1" wp14:anchorId="69FA0810" wp14:editId="572A974F">
+            <wp:simplePos x="0" y="0"/>
+            <wp:positionH relativeFrom="margin">
+              <wp:posOffset>2392680</wp:posOffset>
+            </wp:positionH>
+            <wp:positionV relativeFrom="page">
+              <wp:posOffset>4693920</wp:posOffset>
+            </wp:positionV>
+            <wp:extent cx="3436620" cy="2219325"/>
+            <wp:effectExtent l="0" t="0" r="0" b="9525"/>
+            <wp:wrapTight wrapText="bothSides">
+              <wp:wrapPolygon edited="0">
+                <wp:start x="0" y="0"/>
+                <wp:lineTo x="0" y="21507"/>
+                <wp:lineTo x="21432" y="21507"/>
+                <wp:lineTo x="21432" y="0"/>
+                <wp:lineTo x="0" y="0"/>
+              </wp:wrapPolygon>
+            </wp:wrapTight>
+            <wp:docPr id="169487474" name="Picture 1" descr="A screenshot of a computer&#10;&#10;Description automatically generated"/>
+            <wp:cNvGraphicFramePr>
+              <a:graphicFrameLocks xmlns:a="http://schemas.openxmlformats.org/drawingml/2006/main" noChangeAspect="1"/>
+            </wp:cNvGraphicFramePr>
+            <a:graphic xmlns:a="http://schemas.openxmlformats.org/drawingml/2006/main">
+              <a:graphicData uri="http://schemas.openxmlformats.org/drawingml/2006/picture">
+                <pic:pic xmlns:pic="http://schemas.openxmlformats.org/drawingml/2006/picture">
+                  <pic:nvPicPr>
+                    <pic:cNvPr id="169487474" name="Picture 1" descr="A screenshot of a computer&#10;&#10;Description automatically generated"/>
+                    <pic:cNvPicPr/>
+                  </pic:nvPicPr>
+                  <pic:blipFill rotWithShape="1">
+                    <a:blip r:embed="rId9">
+                      <a:extLst>
+                        <a:ext uri="{28A0092B-C50C-407E-A947-70E740481C1C}">
+                          <a14:useLocalDpi xmlns:a14="http://schemas.microsoft.com/office/drawing/2010/main" val="0"/>
+                        </a:ext>
+                      </a:extLst>
+                    </a:blip>
+                    <a:srcRect r="36996" b="20704"/>
+                    <a:stretch/>
+                  </pic:blipFill>
+                  <pic:spPr bwMode="auto">
+                    <a:xfrm>
+                      <a:off x="0" y="0"/>
+                      <a:ext cx="3436620" cy="2219325"/>
+                    </a:xfrm>
+                    <a:prstGeom prst="rect">
+                      <a:avLst/>
+                    </a:prstGeom>
+                    <a:ln>
+                      <a:noFill/>
+                    </a:ln>
+                    <a:extLst>
+                      <a:ext uri="{53640926-AAD7-44D8-BBD7-CCE9431645EC}">
+                        <a14:shadowObscured xmlns:a14="http://schemas.microsoft.com/office/drawing/2010/main"/>
+                      </a:ext>
+                    </a:extLst>
+                  </pic:spPr>
+                </pic:pic>
+              </a:graphicData>
+            </a:graphic>
+            <wp14:sizeRelH relativeFrom="margin">
+              <wp14:pctWidth>0</wp14:pctWidth>
+            </wp14:sizeRelH>
+            <wp14:sizeRelV relativeFrom="margin">
+              <wp14:pctHeight>0</wp14:pctHeight>
+            </wp14:sizeRelV>
+          </wp:anchor>
+        </w:drawing>
+      </w:r>
+    </w:p>
+    <w:p>
+      <w:pPr>
+        <w:rPr>
+          <w:b/>
+          <w:bCs/>
+        </w:rPr>
+      </w:pPr>
+    </w:p>
+    <w:p>
+      <w:pPr>
+        <w:rPr>
+          <w:b/>
+          <w:bCs/>
+        </w:rPr>
+      </w:pPr>
     </w:p>
     <w:sectPr>
       <w:pgSz w:w="12240" w:h="15840"/>
@@ -826,6 +1201,11 @@
 
 <file path=word/numbering.xml><?xml version="1.0" encoding="utf-8"?>
 <w:numbering xmlns:wpc="http://schemas.microsoft.com/office/word/2010/wordprocessingCanvas" xmlns:cx="http://schemas.microsoft.com/office/drawing/2014/chartex" xmlns:cx1="http://schemas.microsoft.com/office/drawing/2015/9/8/chartex" xmlns:cx2="http://schemas.microsoft.com/office/drawing/2015/10/21/chartex" xmlns:cx3="http://schemas.microsoft.com/office/drawing/2016/5/9/chartex" xmlns:cx4="http://schemas.microsoft.com/office/drawing/2016/5/10/chartex" xmlns:cx5="http://schemas.microsoft.com/office/drawing/2016/5/11/chartex" xmlns:cx6="http://schemas.microsoft.com/office/drawing/2016/5/12/chartex" xmlns:cx7="http://schemas.microsoft.com/office/drawing/2016/5/13/chartex" xmlns:cx8="http://schemas.microsoft.com/office/drawing/2016/5/14/chartex" xmlns:mc="http://schemas.openxmlformats.org/markup-compatibility/2006" xmlns:aink="http://schemas.microsoft.com/office/drawing/2016/ink" xmlns:am3d="http://schemas.microsoft.com/office/drawing/2017/model3d" xmlns:o="urn:schemas-microsoft-com:office:office" xmlns:oel="http://schemas.microsoft.com/office/2019/extlst" xmlns:r="http://schemas.openxmlformats.org/officeDocument/2006/relationships" xmlns:m="http://schemas.openxmlformats.org/officeDocument/2006/math" xmlns:v="urn:schemas-microsoft-com:vml" xmlns:wp14="http://schemas.microsoft.com/office/word/2010/wordprocessingDrawing" xmlns:wp="http://schemas.openxmlformats.org/drawingml/2006/wordprocessingDrawing" xmlns:w10="urn:schemas-microsoft-com:office:word" xmlns:w="http://schemas.openxmlformats.org/wordprocessingml/2006/main" xmlns:w14="http://schemas.microsoft.com/office/word/2010/wordml" xmlns:w15="http://schemas.microsoft.com/office/word/2012/wordml" xmlns:w16cex="http://schemas.microsoft.com/office/word/2018/wordml/cex" xmlns:w16cid="http://schemas.microsoft.com/office/word/2016/wordml/cid" xmlns:w16="http://schemas.microsoft.com/office/word/2018/wordml" xmlns:w16du="http://schemas.microsoft.com/office/word/2023/wordml/word16du" xmlns:w16sdtdh="http://schemas.microsoft.com/office/word/2020/wordml/sdtdatahash" xmlns:w16se="http://schemas.microsoft.com/office/word/2015/wordml/symex" xmlns:wpg="http://schemas.microsoft.com/office/word/2010/wordprocessingGroup" xmlns:wpi="http://schemas.microsoft.com/office/word/2010/wordprocessingInk" xmlns:wne="http://schemas.microsoft.com/office/word/2006/wordml" xmlns:wps="http://schemas.microsoft.com/office/word/2010/wordprocessingShape" mc:Ignorable="w14 w15 w16se w16cid w16 w16cex w16sdtdh w16du wp14">
+  <w:numPicBullet w:numPicBulletId="0">
+    <w:pict>
+      <v:rect id="_x0000_i1044" style="width:0;height:1.5pt" o:hralign="center" o:bullet="t" o:hrstd="t" o:hr="t" fillcolor="#a0a0a0" stroked="f"/>
+    </w:pict>
+  </w:numPicBullet>
   <w:abstractNum w:abstractNumId="0" w15:restartNumberingAfterBreak="0">
     <w:nsid w:val="00310842"/>
     <w:multiLevelType w:val="multilevel"/>
@@ -1870,6 +2250,118 @@
     </w:lvl>
   </w:abstractNum>
   <w:abstractNum w:abstractNumId="7" w15:restartNumberingAfterBreak="0">
+    <w:nsid w:val="3B056535"/>
+    <w:multiLevelType w:val="hybridMultilevel"/>
+    <w:tmpl w:val="BF721716"/>
+    <w:lvl w:ilvl="0" w:tplc="5A7EFB78">
+      <w:numFmt w:val="bullet"/>
+      <w:lvlText w:val="-"/>
+      <w:lvlJc w:val="left"/>
+      <w:pPr>
+        <w:ind w:left="720" w:hanging="360"/>
+      </w:pPr>
+      <w:rPr>
+        <w:rFonts w:ascii="Aptos" w:eastAsiaTheme="minorEastAsia" w:hAnsi="Aptos" w:cstheme="minorBidi" w:hint="default"/>
+      </w:rPr>
+    </w:lvl>
+    <w:lvl w:ilvl="1" w:tplc="04090003" w:tentative="1">
+      <w:start w:val="1"/>
+      <w:numFmt w:val="bullet"/>
+      <w:lvlText w:val="o"/>
+      <w:lvlJc w:val="left"/>
+      <w:pPr>
+        <w:ind w:left="1440" w:hanging="360"/>
+      </w:pPr>
+      <w:rPr>
+        <w:rFonts w:ascii="Courier New" w:hAnsi="Courier New" w:cs="Courier New" w:hint="default"/>
+      </w:rPr>
+    </w:lvl>
+    <w:lvl w:ilvl="2" w:tplc="04090005" w:tentative="1">
+      <w:start w:val="1"/>
+      <w:numFmt w:val="bullet"/>
+      <w:lvlText w:val=""/>
+      <w:lvlJc w:val="left"/>
+      <w:pPr>
+        <w:ind w:left="2160" w:hanging="360"/>
+      </w:pPr>
+      <w:rPr>
+        <w:rFonts w:ascii="Wingdings" w:hAnsi="Wingdings" w:hint="default"/>
+      </w:rPr>
+    </w:lvl>
+    <w:lvl w:ilvl="3" w:tplc="04090001" w:tentative="1">
+      <w:start w:val="1"/>
+      <w:numFmt w:val="bullet"/>
+      <w:lvlText w:val=""/>
+      <w:lvlJc w:val="left"/>
+      <w:pPr>
+        <w:ind w:left="2880" w:hanging="360"/>
+      </w:pPr>
+      <w:rPr>
+        <w:rFonts w:ascii="Symbol" w:hAnsi="Symbol" w:hint="default"/>
+      </w:rPr>
+    </w:lvl>
+    <w:lvl w:ilvl="4" w:tplc="04090003" w:tentative="1">
+      <w:start w:val="1"/>
+      <w:numFmt w:val="bullet"/>
+      <w:lvlText w:val="o"/>
+      <w:lvlJc w:val="left"/>
+      <w:pPr>
+        <w:ind w:left="3600" w:hanging="360"/>
+      </w:pPr>
+      <w:rPr>
+        <w:rFonts w:ascii="Courier New" w:hAnsi="Courier New" w:cs="Courier New" w:hint="default"/>
+      </w:rPr>
+    </w:lvl>
+    <w:lvl w:ilvl="5" w:tplc="04090005" w:tentative="1">
+      <w:start w:val="1"/>
+      <w:numFmt w:val="bullet"/>
+      <w:lvlText w:val=""/>
+      <w:lvlJc w:val="left"/>
+      <w:pPr>
+        <w:ind w:left="4320" w:hanging="360"/>
+      </w:pPr>
+      <w:rPr>
+        <w:rFonts w:ascii="Wingdings" w:hAnsi="Wingdings" w:hint="default"/>
+      </w:rPr>
+    </w:lvl>
+    <w:lvl w:ilvl="6" w:tplc="04090001" w:tentative="1">
+      <w:start w:val="1"/>
+      <w:numFmt w:val="bullet"/>
+      <w:lvlText w:val=""/>
+      <w:lvlJc w:val="left"/>
+      <w:pPr>
+        <w:ind w:left="5040" w:hanging="360"/>
+      </w:pPr>
+      <w:rPr>
+        <w:rFonts w:ascii="Symbol" w:hAnsi="Symbol" w:hint="default"/>
+      </w:rPr>
+    </w:lvl>
+    <w:lvl w:ilvl="7" w:tplc="04090003" w:tentative="1">
+      <w:start w:val="1"/>
+      <w:numFmt w:val="bullet"/>
+      <w:lvlText w:val="o"/>
+      <w:lvlJc w:val="left"/>
+      <w:pPr>
+        <w:ind w:left="5760" w:hanging="360"/>
+      </w:pPr>
+      <w:rPr>
+        <w:rFonts w:ascii="Courier New" w:hAnsi="Courier New" w:cs="Courier New" w:hint="default"/>
+      </w:rPr>
+    </w:lvl>
+    <w:lvl w:ilvl="8" w:tplc="04090005" w:tentative="1">
+      <w:start w:val="1"/>
+      <w:numFmt w:val="bullet"/>
+      <w:lvlText w:val=""/>
+      <w:lvlJc w:val="left"/>
+      <w:pPr>
+        <w:ind w:left="6480" w:hanging="360"/>
+      </w:pPr>
+      <w:rPr>
+        <w:rFonts w:ascii="Wingdings" w:hAnsi="Wingdings" w:hint="default"/>
+      </w:rPr>
+    </w:lvl>
+  </w:abstractNum>
+  <w:abstractNum w:abstractNumId="8" w15:restartNumberingAfterBreak="0">
     <w:nsid w:val="3D0B0401"/>
     <w:multiLevelType w:val="multilevel"/>
     <w:tmpl w:val="A14AFBC0"/>
@@ -2018,7 +2510,7 @@
       </w:rPr>
     </w:lvl>
   </w:abstractNum>
-  <w:abstractNum w:abstractNumId="8" w15:restartNumberingAfterBreak="0">
+  <w:abstractNum w:abstractNumId="9" w15:restartNumberingAfterBreak="0">
     <w:nsid w:val="4BA52F3F"/>
     <w:multiLevelType w:val="hybridMultilevel"/>
     <w:tmpl w:val="83CCC0AE"/>
@@ -2131,7 +2623,7 @@
       </w:rPr>
     </w:lvl>
   </w:abstractNum>
-  <w:abstractNum w:abstractNumId="9" w15:restartNumberingAfterBreak="0">
+  <w:abstractNum w:abstractNumId="10" w15:restartNumberingAfterBreak="0">
     <w:nsid w:val="4F4561BD"/>
     <w:multiLevelType w:val="multilevel"/>
     <w:tmpl w:val="C7385EC6"/>
@@ -2280,7 +2772,7 @@
       </w:rPr>
     </w:lvl>
   </w:abstractNum>
-  <w:abstractNum w:abstractNumId="10" w15:restartNumberingAfterBreak="0">
+  <w:abstractNum w:abstractNumId="11" w15:restartNumberingAfterBreak="0">
     <w:nsid w:val="54EB7C63"/>
     <w:multiLevelType w:val="hybridMultilevel"/>
     <w:tmpl w:val="479CB1E0"/>
@@ -2393,7 +2885,7 @@
       </w:rPr>
     </w:lvl>
   </w:abstractNum>
-  <w:abstractNum w:abstractNumId="11" w15:restartNumberingAfterBreak="0">
+  <w:abstractNum w:abstractNumId="12" w15:restartNumberingAfterBreak="0">
     <w:nsid w:val="55EA4B9E"/>
     <w:multiLevelType w:val="multilevel"/>
     <w:tmpl w:val="661E031E"/>
@@ -2506,7 +2998,7 @@
       </w:pPr>
     </w:lvl>
   </w:abstractNum>
-  <w:abstractNum w:abstractNumId="12" w15:restartNumberingAfterBreak="0">
+  <w:abstractNum w:abstractNumId="13" w15:restartNumberingAfterBreak="0">
     <w:nsid w:val="5BDC51DF"/>
     <w:multiLevelType w:val="hybridMultilevel"/>
     <w:tmpl w:val="12186774"/>
@@ -2619,7 +3111,7 @@
       </w:rPr>
     </w:lvl>
   </w:abstractNum>
-  <w:abstractNum w:abstractNumId="13" w15:restartNumberingAfterBreak="0">
+  <w:abstractNum w:abstractNumId="14" w15:restartNumberingAfterBreak="0">
     <w:nsid w:val="6B3A64D3"/>
     <w:multiLevelType w:val="multilevel"/>
     <w:tmpl w:val="9B7A29CA"/>
@@ -2732,7 +3224,7 @@
       </w:pPr>
     </w:lvl>
   </w:abstractNum>
-  <w:abstractNum w:abstractNumId="14" w15:restartNumberingAfterBreak="0">
+  <w:abstractNum w:abstractNumId="15" w15:restartNumberingAfterBreak="0">
     <w:nsid w:val="72045110"/>
     <w:multiLevelType w:val="multilevel"/>
     <w:tmpl w:val="17602ABE"/>
@@ -2881,7 +3373,7 @@
       </w:rPr>
     </w:lvl>
   </w:abstractNum>
-  <w:abstractNum w:abstractNumId="15" w15:restartNumberingAfterBreak="0">
+  <w:abstractNum w:abstractNumId="16" w15:restartNumberingAfterBreak="0">
     <w:nsid w:val="75842810"/>
     <w:multiLevelType w:val="multilevel"/>
     <w:tmpl w:val="54AE2A96"/>
@@ -3030,7 +3522,7 @@
       </w:rPr>
     </w:lvl>
   </w:abstractNum>
-  <w:abstractNum w:abstractNumId="16" w15:restartNumberingAfterBreak="0">
+  <w:abstractNum w:abstractNumId="17" w15:restartNumberingAfterBreak="0">
     <w:nsid w:val="77ED1CC2"/>
     <w:multiLevelType w:val="hybridMultilevel"/>
     <w:tmpl w:val="D9F4F71E"/>
@@ -3143,7 +3635,7 @@
       </w:rPr>
     </w:lvl>
   </w:abstractNum>
-  <w:abstractNum w:abstractNumId="17" w15:restartNumberingAfterBreak="0">
+  <w:abstractNum w:abstractNumId="18" w15:restartNumberingAfterBreak="0">
     <w:nsid w:val="7D9649B3"/>
     <w:multiLevelType w:val="multilevel"/>
     <w:tmpl w:val="207EFCFC"/>
@@ -3293,13 +3785,13 @@
     </w:lvl>
   </w:abstractNum>
   <w:num w:numId="1" w16cid:durableId="998389425">
-    <w:abstractNumId w:val="13"/>
+    <w:abstractNumId w:val="14"/>
   </w:num>
   <w:num w:numId="2" w16cid:durableId="924152289">
     <w:abstractNumId w:val="6"/>
   </w:num>
   <w:num w:numId="3" w16cid:durableId="68162118">
-    <w:abstractNumId w:val="11"/>
+    <w:abstractNumId w:val="12"/>
   </w:num>
   <w:num w:numId="4" w16cid:durableId="1937905264">
     <w:abstractNumId w:val="4"/>
@@ -3308,19 +3800,19 @@
     <w:abstractNumId w:val="0"/>
   </w:num>
   <w:num w:numId="6" w16cid:durableId="653484066">
-    <w:abstractNumId w:val="9"/>
+    <w:abstractNumId w:val="10"/>
   </w:num>
   <w:num w:numId="7" w16cid:durableId="1456604256">
-    <w:abstractNumId w:val="7"/>
+    <w:abstractNumId w:val="8"/>
   </w:num>
   <w:num w:numId="8" w16cid:durableId="1958440630">
-    <w:abstractNumId w:val="17"/>
+    <w:abstractNumId w:val="18"/>
   </w:num>
   <w:num w:numId="9" w16cid:durableId="411706449">
     <w:abstractNumId w:val="1"/>
   </w:num>
   <w:num w:numId="10" w16cid:durableId="360396465">
-    <w:abstractNumId w:val="15"/>
+    <w:abstractNumId w:val="16"/>
   </w:num>
   <w:num w:numId="11" w16cid:durableId="1107852891">
     <w:abstractNumId w:val="2"/>
@@ -3329,22 +3821,25 @@
     <w:abstractNumId w:val="3"/>
   </w:num>
   <w:num w:numId="13" w16cid:durableId="458650005">
-    <w:abstractNumId w:val="14"/>
+    <w:abstractNumId w:val="15"/>
   </w:num>
   <w:num w:numId="14" w16cid:durableId="1674916517">
     <w:abstractNumId w:val="5"/>
   </w:num>
   <w:num w:numId="15" w16cid:durableId="1702130053">
-    <w:abstractNumId w:val="8"/>
+    <w:abstractNumId w:val="9"/>
   </w:num>
   <w:num w:numId="16" w16cid:durableId="282738608">
-    <w:abstractNumId w:val="16"/>
+    <w:abstractNumId w:val="17"/>
   </w:num>
   <w:num w:numId="17" w16cid:durableId="305939535">
-    <w:abstractNumId w:val="10"/>
+    <w:abstractNumId w:val="11"/>
   </w:num>
   <w:num w:numId="18" w16cid:durableId="683940870">
-    <w:abstractNumId w:val="12"/>
+    <w:abstractNumId w:val="13"/>
+  </w:num>
+  <w:num w:numId="19" w16cid:durableId="733548021">
+    <w:abstractNumId w:val="7"/>
   </w:num>
 </w:numbering>
 </file>
@@ -3953,7 +4448,6 @@
   <w:style w:type="character" w:default="1" w:styleId="DefaultParagraphFont">
     <w:name w:val="Default Paragraph Font"/>
     <w:uiPriority w:val="1"/>
-    <w:semiHidden/>
     <w:unhideWhenUsed/>
   </w:style>
   <w:style w:type="table" w:default="1" w:styleId="TableNormal">

</xml_diff>

<commit_message>
Update paper link; Add share section
</commit_message>
<xml_diff>
--- a/files/Manual.docx
+++ b/files/Manual.docx
@@ -82,7 +82,7 @@
       </w:r>
       <w:r>
         <w:pict w14:anchorId="126FF587">
-          <v:rect id="_x0000_i1036" style="width:0;height:1.5pt" o:hralign="center" o:hrstd="t" o:hr="t" fillcolor="#a0a0a0" stroked="f"/>
+          <v:rect id="_x0000_i1026" style="width:0;height:1.5pt" o:hralign="center" o:hrstd="t" o:hr="t" fillcolor="#a0a0a0" stroked="f"/>
         </w:pict>
       </w:r>
     </w:p>
@@ -188,7 +188,7 @@
     <w:p>
       <w:r>
         <w:pict w14:anchorId="07F76C87">
-          <v:rect id="_x0000_i1041" style="width:0;height:1.5pt" o:hralign="center" o:hrstd="t" o:hr="t" fillcolor="#a0a0a0" stroked="f"/>
+          <v:rect id="_x0000_i1027" style="width:0;height:1.5pt" o:hralign="center" o:hrstd="t" o:hr="t" fillcolor="#a0a0a0" stroked="f"/>
         </w:pict>
       </w:r>
     </w:p>
@@ -322,7 +322,7 @@
     <w:p>
       <w:r>
         <w:pict w14:anchorId="3A0B36A8">
-          <v:rect id="_x0000_i1027" style="width:0;height:1.5pt" o:hralign="center" o:hrstd="t" o:hr="t" fillcolor="#a0a0a0" stroked="f"/>
+          <v:rect id="_x0000_i1028" style="width:0;height:1.5pt" o:hralign="center" o:hrstd="t" o:hr="t" fillcolor="#a0a0a0" stroked="f"/>
         </w:pict>
       </w:r>
     </w:p>
@@ -505,7 +505,7 @@
     <w:p>
       <w:r>
         <w:pict w14:anchorId="5B3CAD09">
-          <v:rect id="_x0000_i1028" style="width:0;height:1.5pt" o:hralign="center" o:hrstd="t" o:hr="t" fillcolor="#a0a0a0" stroked="f"/>
+          <v:rect id="_x0000_i1029" style="width:0;height:1.5pt" o:hralign="center" o:hrstd="t" o:hr="t" fillcolor="#a0a0a0" stroked="f"/>
         </w:pict>
       </w:r>
     </w:p>
@@ -643,7 +643,7 @@
     <w:p>
       <w:r>
         <w:pict w14:anchorId="41C72296">
-          <v:rect id="_x0000_i1029" style="width:0;height:1.5pt" o:hralign="center" o:hrstd="t" o:hr="t" fillcolor="#a0a0a0" stroked="f"/>
+          <v:rect id="_x0000_i1030" style="width:0;height:1.5pt" o:hralign="center" o:hrstd="t" o:hr="t" fillcolor="#a0a0a0" stroked="f"/>
         </w:pict>
       </w:r>
     </w:p>
@@ -732,7 +732,7 @@
     <w:p>
       <w:r>
         <w:pict w14:anchorId="0F86B90D">
-          <v:rect id="_x0000_i1030" style="width:0;height:1.5pt" o:hralign="center" o:hrstd="t" o:hr="t" fillcolor="#a0a0a0" stroked="f"/>
+          <v:rect id="_x0000_i1031" style="width:0;height:1.5pt" o:hralign="center" o:hrstd="t" o:hr="t" fillcolor="#a0a0a0" stroked="f"/>
         </w:pict>
       </w:r>
     </w:p>
@@ -810,9 +810,384 @@
     <w:p>
       <w:r>
         <w:pict w14:anchorId="3E75D20F">
-          <v:rect id="_x0000_i1031" style="width:0;height:1.5pt" o:hralign="center" o:hrstd="t" o:hr="t" fillcolor="#a0a0a0" stroked="f"/>
+          <v:rect id="_x0000_i1035" style="width:0;height:1.5pt" o:hralign="center" o:bullet="t" o:hrstd="t" o:hr="t" fillcolor="#a0a0a0" stroked="f"/>
         </w:pict>
       </w:r>
+    </w:p>
+    <w:p/>
+    <w:p>
+      <w:pPr>
+        <w:rPr>
+          <w:b/>
+          <w:bCs/>
+          <w:sz w:val="32"/>
+          <w:szCs w:val="32"/>
+        </w:rPr>
+      </w:pPr>
+      <w:r>
+        <w:rPr>
+          <w:b/>
+          <w:bCs/>
+          <w:sz w:val="32"/>
+          <w:szCs w:val="32"/>
+        </w:rPr>
+        <w:lastRenderedPageBreak/>
+        <w:t>Implementing in Qualtrics</w:t>
+      </w:r>
+    </w:p>
+    <w:p>
+      <w:pPr>
+        <w:rPr>
+          <w:b/>
+          <w:bCs/>
+          <w:sz w:val="32"/>
+          <w:szCs w:val="32"/>
+        </w:rPr>
+      </w:pPr>
+      <w:r>
+        <w:rPr>
+          <w:noProof/>
+        </w:rPr>
+        <w:drawing>
+          <wp:anchor distT="0" distB="0" distL="114300" distR="114300" simplePos="0" relativeHeight="251663360" behindDoc="0" locked="0" layoutInCell="1" allowOverlap="1" wp14:anchorId="75E77329" wp14:editId="259859C2">
+            <wp:simplePos x="0" y="0"/>
+            <wp:positionH relativeFrom="margin">
+              <wp:posOffset>15240</wp:posOffset>
+            </wp:positionH>
+            <wp:positionV relativeFrom="page">
+              <wp:posOffset>1548765</wp:posOffset>
+            </wp:positionV>
+            <wp:extent cx="1810385" cy="6363970"/>
+            <wp:effectExtent l="0" t="0" r="0" b="0"/>
+            <wp:wrapSquare wrapText="bothSides"/>
+            <wp:docPr id="701806066" name="Picture 1" descr="A screenshot of a computer&#10;&#10;Description automatically generated"/>
+            <wp:cNvGraphicFramePr>
+              <a:graphicFrameLocks xmlns:a="http://schemas.openxmlformats.org/drawingml/2006/main" noChangeAspect="1"/>
+            </wp:cNvGraphicFramePr>
+            <a:graphic xmlns:a="http://schemas.openxmlformats.org/drawingml/2006/main">
+              <a:graphicData uri="http://schemas.openxmlformats.org/drawingml/2006/picture">
+                <pic:pic xmlns:pic="http://schemas.openxmlformats.org/drawingml/2006/picture">
+                  <pic:nvPicPr>
+                    <pic:cNvPr id="701806066" name="Picture 1" descr="A screenshot of a computer&#10;&#10;Description automatically generated"/>
+                    <pic:cNvPicPr/>
+                  </pic:nvPicPr>
+                  <pic:blipFill>
+                    <a:blip r:embed="rId7">
+                      <a:extLst>
+                        <a:ext uri="{28A0092B-C50C-407E-A947-70E740481C1C}">
+                          <a14:useLocalDpi xmlns:a14="http://schemas.microsoft.com/office/drawing/2010/main" val="0"/>
+                        </a:ext>
+                      </a:extLst>
+                    </a:blip>
+                    <a:stretch>
+                      <a:fillRect/>
+                    </a:stretch>
+                  </pic:blipFill>
+                  <pic:spPr>
+                    <a:xfrm>
+                      <a:off x="0" y="0"/>
+                      <a:ext cx="1810385" cy="6363970"/>
+                    </a:xfrm>
+                    <a:prstGeom prst="rect">
+                      <a:avLst/>
+                    </a:prstGeom>
+                  </pic:spPr>
+                </pic:pic>
+              </a:graphicData>
+            </a:graphic>
+            <wp14:sizeRelH relativeFrom="margin">
+              <wp14:pctWidth>0</wp14:pctWidth>
+            </wp14:sizeRelH>
+            <wp14:sizeRelV relativeFrom="margin">
+              <wp14:pctHeight>0</wp14:pctHeight>
+            </wp14:sizeRelV>
+          </wp:anchor>
+        </w:drawing>
+      </w:r>
+    </w:p>
+    <w:p>
+      <w:pPr>
+        <w:pStyle w:val="ListParagraph"/>
+        <w:numPr>
+          <w:ilvl w:val="0"/>
+          <w:numId w:val="19"/>
+        </w:numPr>
+      </w:pPr>
+      <w:r>
+        <w:t xml:space="preserve">In Matrix </w:t>
+      </w:r>
+      <w:proofErr w:type="gramStart"/>
+      <w:r>
+        <w:t>table,  you</w:t>
+      </w:r>
+      <w:proofErr w:type="gramEnd"/>
+      <w:r>
+        <w:t xml:space="preserve"> can</w:t>
+      </w:r>
+      <w:r>
+        <w:t xml:space="preserve"> “U</w:t>
+      </w:r>
+      <w:r>
+        <w:t>se suggested scale points</w:t>
+      </w:r>
+      <w:r>
+        <w:t>”</w:t>
+      </w:r>
+      <w:r>
+        <w:t xml:space="preserve"> in </w:t>
+      </w:r>
+      <w:r>
+        <w:rPr>
+          <w:b/>
+          <w:bCs/>
+        </w:rPr>
+        <w:t>7-point</w:t>
+      </w:r>
+      <w:r>
+        <w:t xml:space="preserve"> Likert style. </w:t>
+      </w:r>
+    </w:p>
+    <w:p>
+      <w:pPr>
+        <w:pStyle w:val="ListParagraph"/>
+        <w:rPr>
+          <w:b/>
+          <w:bCs/>
+        </w:rPr>
+      </w:pPr>
+    </w:p>
+    <w:p>
+      <w:pPr>
+        <w:pStyle w:val="ListParagraph"/>
+        <w:rPr>
+          <w:b/>
+          <w:bCs/>
+        </w:rPr>
+      </w:pPr>
+    </w:p>
+    <w:p>
+      <w:pPr>
+        <w:pStyle w:val="ListParagraph"/>
+        <w:numPr>
+          <w:ilvl w:val="0"/>
+          <w:numId w:val="19"/>
+        </w:numPr>
+      </w:pPr>
+      <w:r>
+        <w:rPr>
+          <w:noProof/>
+        </w:rPr>
+        <w:drawing>
+          <wp:anchor distT="0" distB="0" distL="114300" distR="114300" simplePos="0" relativeHeight="251659264" behindDoc="1" locked="0" layoutInCell="1" allowOverlap="1" wp14:anchorId="04B00E4D" wp14:editId="78F36F1D">
+            <wp:simplePos x="0" y="0"/>
+            <wp:positionH relativeFrom="column">
+              <wp:posOffset>2796540</wp:posOffset>
+            </wp:positionH>
+            <wp:positionV relativeFrom="paragraph">
+              <wp:posOffset>459105</wp:posOffset>
+            </wp:positionV>
+            <wp:extent cx="2263140" cy="1340485"/>
+            <wp:effectExtent l="0" t="0" r="3810" b="0"/>
+            <wp:wrapTopAndBottom/>
+            <wp:docPr id="98437108" name="Picture 1" descr="A screenshot of a computer&#10;&#10;Description automatically generated"/>
+            <wp:cNvGraphicFramePr>
+              <a:graphicFrameLocks xmlns:a="http://schemas.openxmlformats.org/drawingml/2006/main" noChangeAspect="1"/>
+            </wp:cNvGraphicFramePr>
+            <a:graphic xmlns:a="http://schemas.openxmlformats.org/drawingml/2006/main">
+              <a:graphicData uri="http://schemas.openxmlformats.org/drawingml/2006/picture">
+                <pic:pic xmlns:pic="http://schemas.openxmlformats.org/drawingml/2006/picture">
+                  <pic:nvPicPr>
+                    <pic:cNvPr id="98437108" name="Picture 1" descr="A screenshot of a computer&#10;&#10;Description automatically generated"/>
+                    <pic:cNvPicPr/>
+                  </pic:nvPicPr>
+                  <pic:blipFill>
+                    <a:blip r:embed="rId8">
+                      <a:extLst>
+                        <a:ext uri="{28A0092B-C50C-407E-A947-70E740481C1C}">
+                          <a14:useLocalDpi xmlns:a14="http://schemas.microsoft.com/office/drawing/2010/main" val="0"/>
+                        </a:ext>
+                      </a:extLst>
+                    </a:blip>
+                    <a:stretch>
+                      <a:fillRect/>
+                    </a:stretch>
+                  </pic:blipFill>
+                  <pic:spPr>
+                    <a:xfrm>
+                      <a:off x="0" y="0"/>
+                      <a:ext cx="2263140" cy="1340485"/>
+                    </a:xfrm>
+                    <a:prstGeom prst="rect">
+                      <a:avLst/>
+                    </a:prstGeom>
+                  </pic:spPr>
+                </pic:pic>
+              </a:graphicData>
+            </a:graphic>
+            <wp14:sizeRelH relativeFrom="margin">
+              <wp14:pctWidth>0</wp14:pctWidth>
+            </wp14:sizeRelH>
+            <wp14:sizeRelV relativeFrom="margin">
+              <wp14:pctHeight>0</wp14:pctHeight>
+            </wp14:sizeRelV>
+          </wp:anchor>
+        </w:drawing>
+      </w:r>
+      <w:r>
+        <w:t>Position text above and repeat header may help with readability depending on the device participants respond on.</w:t>
+      </w:r>
+    </w:p>
+    <w:p>
+      <w:pPr>
+        <w:rPr>
+          <w:b/>
+          <w:bCs/>
+        </w:rPr>
+      </w:pPr>
+    </w:p>
+    <w:p>
+      <w:pPr>
+        <w:pStyle w:val="ListParagraph"/>
+        <w:numPr>
+          <w:ilvl w:val="0"/>
+          <w:numId w:val="19"/>
+        </w:numPr>
+        <w:rPr>
+          <w:b/>
+          <w:bCs/>
+        </w:rPr>
+      </w:pPr>
+      <w:r>
+        <w:t>Make sure to</w:t>
+      </w:r>
+      <w:r>
+        <w:rPr>
+          <w:b/>
+          <w:bCs/>
+        </w:rPr>
+        <w:t xml:space="preserve"> enable s</w:t>
+      </w:r>
+      <w:r>
+        <w:rPr>
+          <w:b/>
+          <w:bCs/>
+        </w:rPr>
+        <w:t>tatement</w:t>
+      </w:r>
+      <w:r>
+        <w:rPr>
+          <w:b/>
+          <w:bCs/>
+        </w:rPr>
+        <w:t xml:space="preserve"> </w:t>
+      </w:r>
+      <w:r>
+        <w:rPr>
+          <w:b/>
+          <w:bCs/>
+        </w:rPr>
+        <w:t>randomization</w:t>
+      </w:r>
+    </w:p>
+    <w:p>
+      <w:pPr>
+        <w:rPr>
+          <w:b/>
+          <w:bCs/>
+        </w:rPr>
+      </w:pPr>
+      <w:r>
+        <w:rPr>
+          <w:b/>
+          <w:bCs/>
+        </w:rPr>
+        <w:drawing>
+          <wp:anchor distT="0" distB="0" distL="114300" distR="114300" simplePos="0" relativeHeight="251661312" behindDoc="1" locked="0" layoutInCell="1" allowOverlap="1" wp14:anchorId="69FA0810" wp14:editId="572A974F">
+            <wp:simplePos x="0" y="0"/>
+            <wp:positionH relativeFrom="margin">
+              <wp:posOffset>2392680</wp:posOffset>
+            </wp:positionH>
+            <wp:positionV relativeFrom="page">
+              <wp:posOffset>4693920</wp:posOffset>
+            </wp:positionV>
+            <wp:extent cx="3436620" cy="2219325"/>
+            <wp:effectExtent l="0" t="0" r="0" b="9525"/>
+            <wp:wrapTight wrapText="bothSides">
+              <wp:wrapPolygon edited="0">
+                <wp:start x="0" y="0"/>
+                <wp:lineTo x="0" y="21507"/>
+                <wp:lineTo x="21432" y="21507"/>
+                <wp:lineTo x="21432" y="0"/>
+                <wp:lineTo x="0" y="0"/>
+              </wp:wrapPolygon>
+            </wp:wrapTight>
+            <wp:docPr id="169487474" name="Picture 1" descr="A screenshot of a computer&#10;&#10;Description automatically generated"/>
+            <wp:cNvGraphicFramePr>
+              <a:graphicFrameLocks xmlns:a="http://schemas.openxmlformats.org/drawingml/2006/main" noChangeAspect="1"/>
+            </wp:cNvGraphicFramePr>
+            <a:graphic xmlns:a="http://schemas.openxmlformats.org/drawingml/2006/main">
+              <a:graphicData uri="http://schemas.openxmlformats.org/drawingml/2006/picture">
+                <pic:pic xmlns:pic="http://schemas.openxmlformats.org/drawingml/2006/picture">
+                  <pic:nvPicPr>
+                    <pic:cNvPr id="169487474" name="Picture 1" descr="A screenshot of a computer&#10;&#10;Description automatically generated"/>
+                    <pic:cNvPicPr/>
+                  </pic:nvPicPr>
+                  <pic:blipFill rotWithShape="1">
+                    <a:blip r:embed="rId9">
+                      <a:extLst>
+                        <a:ext uri="{28A0092B-C50C-407E-A947-70E740481C1C}">
+                          <a14:useLocalDpi xmlns:a14="http://schemas.microsoft.com/office/drawing/2010/main" val="0"/>
+                        </a:ext>
+                      </a:extLst>
+                    </a:blip>
+                    <a:srcRect r="36996" b="20704"/>
+                    <a:stretch/>
+                  </pic:blipFill>
+                  <pic:spPr bwMode="auto">
+                    <a:xfrm>
+                      <a:off x="0" y="0"/>
+                      <a:ext cx="3436620" cy="2219325"/>
+                    </a:xfrm>
+                    <a:prstGeom prst="rect">
+                      <a:avLst/>
+                    </a:prstGeom>
+                    <a:ln>
+                      <a:noFill/>
+                    </a:ln>
+                    <a:extLst>
+                      <a:ext uri="{53640926-AAD7-44D8-BBD7-CCE9431645EC}">
+                        <a14:shadowObscured xmlns:a14="http://schemas.microsoft.com/office/drawing/2010/main"/>
+                      </a:ext>
+                    </a:extLst>
+                  </pic:spPr>
+                </pic:pic>
+              </a:graphicData>
+            </a:graphic>
+            <wp14:sizeRelH relativeFrom="margin">
+              <wp14:pctWidth>0</wp14:pctWidth>
+            </wp14:sizeRelH>
+            <wp14:sizeRelV relativeFrom="margin">
+              <wp14:pctHeight>0</wp14:pctHeight>
+            </wp14:sizeRelV>
+          </wp:anchor>
+        </w:drawing>
+      </w:r>
+    </w:p>
+    <w:p>
+      <w:pPr>
+        <w:rPr>
+          <w:b/>
+          <w:bCs/>
+        </w:rPr>
+      </w:pPr>
+    </w:p>
+    <w:p>
+      <w:pPr>
+        <w:rPr>
+          <w:b/>
+          <w:bCs/>
+        </w:rPr>
+      </w:pPr>
     </w:p>
     <w:sectPr>
       <w:pgSz w:w="12240" w:h="15840"/>
@@ -826,6 +1201,11 @@
 
 <file path=word/numbering.xml><?xml version="1.0" encoding="utf-8"?>
 <w:numbering xmlns:wpc="http://schemas.microsoft.com/office/word/2010/wordprocessingCanvas" xmlns:cx="http://schemas.microsoft.com/office/drawing/2014/chartex" xmlns:cx1="http://schemas.microsoft.com/office/drawing/2015/9/8/chartex" xmlns:cx2="http://schemas.microsoft.com/office/drawing/2015/10/21/chartex" xmlns:cx3="http://schemas.microsoft.com/office/drawing/2016/5/9/chartex" xmlns:cx4="http://schemas.microsoft.com/office/drawing/2016/5/10/chartex" xmlns:cx5="http://schemas.microsoft.com/office/drawing/2016/5/11/chartex" xmlns:cx6="http://schemas.microsoft.com/office/drawing/2016/5/12/chartex" xmlns:cx7="http://schemas.microsoft.com/office/drawing/2016/5/13/chartex" xmlns:cx8="http://schemas.microsoft.com/office/drawing/2016/5/14/chartex" xmlns:mc="http://schemas.openxmlformats.org/markup-compatibility/2006" xmlns:aink="http://schemas.microsoft.com/office/drawing/2016/ink" xmlns:am3d="http://schemas.microsoft.com/office/drawing/2017/model3d" xmlns:o="urn:schemas-microsoft-com:office:office" xmlns:oel="http://schemas.microsoft.com/office/2019/extlst" xmlns:r="http://schemas.openxmlformats.org/officeDocument/2006/relationships" xmlns:m="http://schemas.openxmlformats.org/officeDocument/2006/math" xmlns:v="urn:schemas-microsoft-com:vml" xmlns:wp14="http://schemas.microsoft.com/office/word/2010/wordprocessingDrawing" xmlns:wp="http://schemas.openxmlformats.org/drawingml/2006/wordprocessingDrawing" xmlns:w10="urn:schemas-microsoft-com:office:word" xmlns:w="http://schemas.openxmlformats.org/wordprocessingml/2006/main" xmlns:w14="http://schemas.microsoft.com/office/word/2010/wordml" xmlns:w15="http://schemas.microsoft.com/office/word/2012/wordml" xmlns:w16cex="http://schemas.microsoft.com/office/word/2018/wordml/cex" xmlns:w16cid="http://schemas.microsoft.com/office/word/2016/wordml/cid" xmlns:w16="http://schemas.microsoft.com/office/word/2018/wordml" xmlns:w16du="http://schemas.microsoft.com/office/word/2023/wordml/word16du" xmlns:w16sdtdh="http://schemas.microsoft.com/office/word/2020/wordml/sdtdatahash" xmlns:w16se="http://schemas.microsoft.com/office/word/2015/wordml/symex" xmlns:wpg="http://schemas.microsoft.com/office/word/2010/wordprocessingGroup" xmlns:wpi="http://schemas.microsoft.com/office/word/2010/wordprocessingInk" xmlns:wne="http://schemas.microsoft.com/office/word/2006/wordml" xmlns:wps="http://schemas.microsoft.com/office/word/2010/wordprocessingShape" mc:Ignorable="w14 w15 w16se w16cid w16 w16cex w16sdtdh w16du wp14">
+  <w:numPicBullet w:numPicBulletId="0">
+    <w:pict>
+      <v:rect id="_x0000_i1044" style="width:0;height:1.5pt" o:hralign="center" o:bullet="t" o:hrstd="t" o:hr="t" fillcolor="#a0a0a0" stroked="f"/>
+    </w:pict>
+  </w:numPicBullet>
   <w:abstractNum w:abstractNumId="0" w15:restartNumberingAfterBreak="0">
     <w:nsid w:val="00310842"/>
     <w:multiLevelType w:val="multilevel"/>
@@ -1870,6 +2250,118 @@
     </w:lvl>
   </w:abstractNum>
   <w:abstractNum w:abstractNumId="7" w15:restartNumberingAfterBreak="0">
+    <w:nsid w:val="3B056535"/>
+    <w:multiLevelType w:val="hybridMultilevel"/>
+    <w:tmpl w:val="BF721716"/>
+    <w:lvl w:ilvl="0" w:tplc="5A7EFB78">
+      <w:numFmt w:val="bullet"/>
+      <w:lvlText w:val="-"/>
+      <w:lvlJc w:val="left"/>
+      <w:pPr>
+        <w:ind w:left="720" w:hanging="360"/>
+      </w:pPr>
+      <w:rPr>
+        <w:rFonts w:ascii="Aptos" w:eastAsiaTheme="minorEastAsia" w:hAnsi="Aptos" w:cstheme="minorBidi" w:hint="default"/>
+      </w:rPr>
+    </w:lvl>
+    <w:lvl w:ilvl="1" w:tplc="04090003" w:tentative="1">
+      <w:start w:val="1"/>
+      <w:numFmt w:val="bullet"/>
+      <w:lvlText w:val="o"/>
+      <w:lvlJc w:val="left"/>
+      <w:pPr>
+        <w:ind w:left="1440" w:hanging="360"/>
+      </w:pPr>
+      <w:rPr>
+        <w:rFonts w:ascii="Courier New" w:hAnsi="Courier New" w:cs="Courier New" w:hint="default"/>
+      </w:rPr>
+    </w:lvl>
+    <w:lvl w:ilvl="2" w:tplc="04090005" w:tentative="1">
+      <w:start w:val="1"/>
+      <w:numFmt w:val="bullet"/>
+      <w:lvlText w:val=""/>
+      <w:lvlJc w:val="left"/>
+      <w:pPr>
+        <w:ind w:left="2160" w:hanging="360"/>
+      </w:pPr>
+      <w:rPr>
+        <w:rFonts w:ascii="Wingdings" w:hAnsi="Wingdings" w:hint="default"/>
+      </w:rPr>
+    </w:lvl>
+    <w:lvl w:ilvl="3" w:tplc="04090001" w:tentative="1">
+      <w:start w:val="1"/>
+      <w:numFmt w:val="bullet"/>
+      <w:lvlText w:val=""/>
+      <w:lvlJc w:val="left"/>
+      <w:pPr>
+        <w:ind w:left="2880" w:hanging="360"/>
+      </w:pPr>
+      <w:rPr>
+        <w:rFonts w:ascii="Symbol" w:hAnsi="Symbol" w:hint="default"/>
+      </w:rPr>
+    </w:lvl>
+    <w:lvl w:ilvl="4" w:tplc="04090003" w:tentative="1">
+      <w:start w:val="1"/>
+      <w:numFmt w:val="bullet"/>
+      <w:lvlText w:val="o"/>
+      <w:lvlJc w:val="left"/>
+      <w:pPr>
+        <w:ind w:left="3600" w:hanging="360"/>
+      </w:pPr>
+      <w:rPr>
+        <w:rFonts w:ascii="Courier New" w:hAnsi="Courier New" w:cs="Courier New" w:hint="default"/>
+      </w:rPr>
+    </w:lvl>
+    <w:lvl w:ilvl="5" w:tplc="04090005" w:tentative="1">
+      <w:start w:val="1"/>
+      <w:numFmt w:val="bullet"/>
+      <w:lvlText w:val=""/>
+      <w:lvlJc w:val="left"/>
+      <w:pPr>
+        <w:ind w:left="4320" w:hanging="360"/>
+      </w:pPr>
+      <w:rPr>
+        <w:rFonts w:ascii="Wingdings" w:hAnsi="Wingdings" w:hint="default"/>
+      </w:rPr>
+    </w:lvl>
+    <w:lvl w:ilvl="6" w:tplc="04090001" w:tentative="1">
+      <w:start w:val="1"/>
+      <w:numFmt w:val="bullet"/>
+      <w:lvlText w:val=""/>
+      <w:lvlJc w:val="left"/>
+      <w:pPr>
+        <w:ind w:left="5040" w:hanging="360"/>
+      </w:pPr>
+      <w:rPr>
+        <w:rFonts w:ascii="Symbol" w:hAnsi="Symbol" w:hint="default"/>
+      </w:rPr>
+    </w:lvl>
+    <w:lvl w:ilvl="7" w:tplc="04090003" w:tentative="1">
+      <w:start w:val="1"/>
+      <w:numFmt w:val="bullet"/>
+      <w:lvlText w:val="o"/>
+      <w:lvlJc w:val="left"/>
+      <w:pPr>
+        <w:ind w:left="5760" w:hanging="360"/>
+      </w:pPr>
+      <w:rPr>
+        <w:rFonts w:ascii="Courier New" w:hAnsi="Courier New" w:cs="Courier New" w:hint="default"/>
+      </w:rPr>
+    </w:lvl>
+    <w:lvl w:ilvl="8" w:tplc="04090005" w:tentative="1">
+      <w:start w:val="1"/>
+      <w:numFmt w:val="bullet"/>
+      <w:lvlText w:val=""/>
+      <w:lvlJc w:val="left"/>
+      <w:pPr>
+        <w:ind w:left="6480" w:hanging="360"/>
+      </w:pPr>
+      <w:rPr>
+        <w:rFonts w:ascii="Wingdings" w:hAnsi="Wingdings" w:hint="default"/>
+      </w:rPr>
+    </w:lvl>
+  </w:abstractNum>
+  <w:abstractNum w:abstractNumId="8" w15:restartNumberingAfterBreak="0">
     <w:nsid w:val="3D0B0401"/>
     <w:multiLevelType w:val="multilevel"/>
     <w:tmpl w:val="A14AFBC0"/>
@@ -2018,7 +2510,7 @@
       </w:rPr>
     </w:lvl>
   </w:abstractNum>
-  <w:abstractNum w:abstractNumId="8" w15:restartNumberingAfterBreak="0">
+  <w:abstractNum w:abstractNumId="9" w15:restartNumberingAfterBreak="0">
     <w:nsid w:val="4BA52F3F"/>
     <w:multiLevelType w:val="hybridMultilevel"/>
     <w:tmpl w:val="83CCC0AE"/>
@@ -2131,7 +2623,7 @@
       </w:rPr>
     </w:lvl>
   </w:abstractNum>
-  <w:abstractNum w:abstractNumId="9" w15:restartNumberingAfterBreak="0">
+  <w:abstractNum w:abstractNumId="10" w15:restartNumberingAfterBreak="0">
     <w:nsid w:val="4F4561BD"/>
     <w:multiLevelType w:val="multilevel"/>
     <w:tmpl w:val="C7385EC6"/>
@@ -2280,7 +2772,7 @@
       </w:rPr>
     </w:lvl>
   </w:abstractNum>
-  <w:abstractNum w:abstractNumId="10" w15:restartNumberingAfterBreak="0">
+  <w:abstractNum w:abstractNumId="11" w15:restartNumberingAfterBreak="0">
     <w:nsid w:val="54EB7C63"/>
     <w:multiLevelType w:val="hybridMultilevel"/>
     <w:tmpl w:val="479CB1E0"/>
@@ -2393,7 +2885,7 @@
       </w:rPr>
     </w:lvl>
   </w:abstractNum>
-  <w:abstractNum w:abstractNumId="11" w15:restartNumberingAfterBreak="0">
+  <w:abstractNum w:abstractNumId="12" w15:restartNumberingAfterBreak="0">
     <w:nsid w:val="55EA4B9E"/>
     <w:multiLevelType w:val="multilevel"/>
     <w:tmpl w:val="661E031E"/>
@@ -2506,7 +2998,7 @@
       </w:pPr>
     </w:lvl>
   </w:abstractNum>
-  <w:abstractNum w:abstractNumId="12" w15:restartNumberingAfterBreak="0">
+  <w:abstractNum w:abstractNumId="13" w15:restartNumberingAfterBreak="0">
     <w:nsid w:val="5BDC51DF"/>
     <w:multiLevelType w:val="hybridMultilevel"/>
     <w:tmpl w:val="12186774"/>
@@ -2619,7 +3111,7 @@
       </w:rPr>
     </w:lvl>
   </w:abstractNum>
-  <w:abstractNum w:abstractNumId="13" w15:restartNumberingAfterBreak="0">
+  <w:abstractNum w:abstractNumId="14" w15:restartNumberingAfterBreak="0">
     <w:nsid w:val="6B3A64D3"/>
     <w:multiLevelType w:val="multilevel"/>
     <w:tmpl w:val="9B7A29CA"/>
@@ -2732,7 +3224,7 @@
       </w:pPr>
     </w:lvl>
   </w:abstractNum>
-  <w:abstractNum w:abstractNumId="14" w15:restartNumberingAfterBreak="0">
+  <w:abstractNum w:abstractNumId="15" w15:restartNumberingAfterBreak="0">
     <w:nsid w:val="72045110"/>
     <w:multiLevelType w:val="multilevel"/>
     <w:tmpl w:val="17602ABE"/>
@@ -2881,7 +3373,7 @@
       </w:rPr>
     </w:lvl>
   </w:abstractNum>
-  <w:abstractNum w:abstractNumId="15" w15:restartNumberingAfterBreak="0">
+  <w:abstractNum w:abstractNumId="16" w15:restartNumberingAfterBreak="0">
     <w:nsid w:val="75842810"/>
     <w:multiLevelType w:val="multilevel"/>
     <w:tmpl w:val="54AE2A96"/>
@@ -3030,7 +3522,7 @@
       </w:rPr>
     </w:lvl>
   </w:abstractNum>
-  <w:abstractNum w:abstractNumId="16" w15:restartNumberingAfterBreak="0">
+  <w:abstractNum w:abstractNumId="17" w15:restartNumberingAfterBreak="0">
     <w:nsid w:val="77ED1CC2"/>
     <w:multiLevelType w:val="hybridMultilevel"/>
     <w:tmpl w:val="D9F4F71E"/>
@@ -3143,7 +3635,7 @@
       </w:rPr>
     </w:lvl>
   </w:abstractNum>
-  <w:abstractNum w:abstractNumId="17" w15:restartNumberingAfterBreak="0">
+  <w:abstractNum w:abstractNumId="18" w15:restartNumberingAfterBreak="0">
     <w:nsid w:val="7D9649B3"/>
     <w:multiLevelType w:val="multilevel"/>
     <w:tmpl w:val="207EFCFC"/>
@@ -3293,13 +3785,13 @@
     </w:lvl>
   </w:abstractNum>
   <w:num w:numId="1" w16cid:durableId="998389425">
-    <w:abstractNumId w:val="13"/>
+    <w:abstractNumId w:val="14"/>
   </w:num>
   <w:num w:numId="2" w16cid:durableId="924152289">
     <w:abstractNumId w:val="6"/>
   </w:num>
   <w:num w:numId="3" w16cid:durableId="68162118">
-    <w:abstractNumId w:val="11"/>
+    <w:abstractNumId w:val="12"/>
   </w:num>
   <w:num w:numId="4" w16cid:durableId="1937905264">
     <w:abstractNumId w:val="4"/>
@@ -3308,19 +3800,19 @@
     <w:abstractNumId w:val="0"/>
   </w:num>
   <w:num w:numId="6" w16cid:durableId="653484066">
-    <w:abstractNumId w:val="9"/>
+    <w:abstractNumId w:val="10"/>
   </w:num>
   <w:num w:numId="7" w16cid:durableId="1456604256">
-    <w:abstractNumId w:val="7"/>
+    <w:abstractNumId w:val="8"/>
   </w:num>
   <w:num w:numId="8" w16cid:durableId="1958440630">
-    <w:abstractNumId w:val="17"/>
+    <w:abstractNumId w:val="18"/>
   </w:num>
   <w:num w:numId="9" w16cid:durableId="411706449">
     <w:abstractNumId w:val="1"/>
   </w:num>
   <w:num w:numId="10" w16cid:durableId="360396465">
-    <w:abstractNumId w:val="15"/>
+    <w:abstractNumId w:val="16"/>
   </w:num>
   <w:num w:numId="11" w16cid:durableId="1107852891">
     <w:abstractNumId w:val="2"/>
@@ -3329,22 +3821,25 @@
     <w:abstractNumId w:val="3"/>
   </w:num>
   <w:num w:numId="13" w16cid:durableId="458650005">
-    <w:abstractNumId w:val="14"/>
+    <w:abstractNumId w:val="15"/>
   </w:num>
   <w:num w:numId="14" w16cid:durableId="1674916517">
     <w:abstractNumId w:val="5"/>
   </w:num>
   <w:num w:numId="15" w16cid:durableId="1702130053">
-    <w:abstractNumId w:val="8"/>
+    <w:abstractNumId w:val="9"/>
   </w:num>
   <w:num w:numId="16" w16cid:durableId="282738608">
-    <w:abstractNumId w:val="16"/>
+    <w:abstractNumId w:val="17"/>
   </w:num>
   <w:num w:numId="17" w16cid:durableId="305939535">
-    <w:abstractNumId w:val="10"/>
+    <w:abstractNumId w:val="11"/>
   </w:num>
   <w:num w:numId="18" w16cid:durableId="683940870">
-    <w:abstractNumId w:val="12"/>
+    <w:abstractNumId w:val="13"/>
+  </w:num>
+  <w:num w:numId="19" w16cid:durableId="733548021">
+    <w:abstractNumId w:val="7"/>
   </w:num>
 </w:numbering>
 </file>
@@ -3953,7 +4448,6 @@
   <w:style w:type="character" w:default="1" w:styleId="DefaultParagraphFont">
     <w:name w:val="Default Paragraph Font"/>
     <w:uiPriority w:val="1"/>
-    <w:semiHidden/>
     <w:unhideWhenUsed/>
   </w:style>
   <w:style w:type="table" w:default="1" w:styleId="TableNormal">

</xml_diff>